<commit_message>
Update cert and sphine
</commit_message>
<xml_diff>
--- a/src/cert.docx
+++ b/src/cert.docx
@@ -1,6 +1,6 @@
 
 <file path=word/document.xml><?xml version="1.0" encoding="utf-8"?>
-<w:document xmlns:wpc="http://schemas.microsoft.com/office/word/2010/wordprocessingCanvas" xmlns:mc="http://schemas.openxmlformats.org/markup-compatibility/2006" xmlns:o="urn:schemas-microsoft-com:office:office" xmlns:r="http://schemas.openxmlformats.org/officeDocument/2006/relationships" xmlns:m="http://schemas.openxmlformats.org/officeDocument/2006/math" xmlns:v="urn:schemas-microsoft-com:vml" xmlns:wp14="http://schemas.microsoft.com/office/word/2010/wordprocessingDrawing" xmlns:wp="http://schemas.openxmlformats.org/drawingml/2006/wordprocessingDrawing" xmlns:w10="urn:schemas-microsoft-com:office:word" xmlns:w="http://schemas.openxmlformats.org/wordprocessingml/2006/main" xmlns:w14="http://schemas.microsoft.com/office/word/2010/wordml" xmlns:w15="http://schemas.microsoft.com/office/word/2012/wordml" xmlns:wpg="http://schemas.microsoft.com/office/word/2010/wordprocessingGroup" xmlns:wpi="http://schemas.microsoft.com/office/word/2010/wordprocessingInk" xmlns:wne="http://schemas.microsoft.com/office/word/2006/wordml" xmlns:wps="http://schemas.microsoft.com/office/word/2010/wordprocessingShape" mc:Ignorable="w14 w15 wp14">
+<w:document xmlns:wpc="http://schemas.microsoft.com/office/word/2010/wordprocessingCanvas" xmlns:mo="http://schemas.microsoft.com/office/mac/office/2008/main" xmlns:mc="http://schemas.openxmlformats.org/markup-compatibility/2006" xmlns:mv="urn:schemas-microsoft-com:mac:vml" xmlns:o="urn:schemas-microsoft-com:office:office" xmlns:r="http://schemas.openxmlformats.org/officeDocument/2006/relationships" xmlns:m="http://schemas.openxmlformats.org/officeDocument/2006/math" xmlns:v="urn:schemas-microsoft-com:vml" xmlns:wp14="http://schemas.microsoft.com/office/word/2010/wordprocessingDrawing" xmlns:wp="http://schemas.openxmlformats.org/drawingml/2006/wordprocessingDrawing" xmlns:w10="urn:schemas-microsoft-com:office:word" xmlns:w="http://schemas.openxmlformats.org/wordprocessingml/2006/main" xmlns:w14="http://schemas.microsoft.com/office/word/2010/wordml" xmlns:w15="http://schemas.microsoft.com/office/word/2012/wordml" xmlns:wpg="http://schemas.microsoft.com/office/word/2010/wordprocessingGroup" xmlns:wpi="http://schemas.microsoft.com/office/word/2010/wordprocessingInk" xmlns:wne="http://schemas.microsoft.com/office/word/2006/wordml" xmlns:wps="http://schemas.microsoft.com/office/word/2010/wordprocessingShape" mc:Ignorable="w14 w15 wp14">
   <w:body>
     <w:p>
       <w:pPr>
@@ -9,8 +9,6 @@
           <w:color w:val="FF0000"/>
         </w:rPr>
       </w:pPr>
-      <w:bookmarkStart w:id="0" w:name="_GoBack"/>
-      <w:bookmarkEnd w:id="0"/>
     </w:p>
     <w:p>
       <w:pPr>
@@ -54,12 +52,21 @@
           <w:sz w:val="40"/>
         </w:rPr>
       </w:pPr>
+      <w:proofErr w:type="spellStart"/>
       <w:r>
         <w:rPr>
           <w:rFonts w:eastAsia="標楷體" w:hint="eastAsia"/>
           <w:sz w:val="40"/>
         </w:rPr>
-        <w:t>資訊系中碩士生學位論文之研究</w:t>
+        <w:t>BioCloud</w:t>
+      </w:r>
+      <w:proofErr w:type="spellEnd"/>
+      <w:r>
+        <w:rPr>
+          <w:rFonts w:eastAsia="標楷體" w:hint="eastAsia"/>
+          <w:sz w:val="40"/>
+        </w:rPr>
+        <w:t>：線上定序分析平台</w:t>
       </w:r>
       <w:r>
         <w:rPr>
@@ -68,12 +75,21 @@
         </w:rPr>
         <w:br/>
       </w:r>
+      <w:proofErr w:type="spellStart"/>
       <w:r>
         <w:rPr>
           <w:rFonts w:eastAsia="標楷體"/>
           <w:sz w:val="40"/>
         </w:rPr>
-        <w:t>Master’s Thesis in Computer Science</w:t>
+        <w:t>BioCloud</w:t>
+      </w:r>
+      <w:proofErr w:type="spellEnd"/>
+      <w:r>
+        <w:rPr>
+          <w:rFonts w:eastAsia="標楷體"/>
+          <w:sz w:val="40"/>
+        </w:rPr>
+        <w:t>: an online sequencing analysis platform</w:t>
       </w:r>
     </w:p>
     <w:p>
@@ -110,9 +126,8 @@
         <w:rPr>
           <w:rFonts w:eastAsia="標楷體" w:hint="eastAsia"/>
           <w:sz w:val="32"/>
-          <w:u w:val="single"/>
-        </w:rPr>
-        <w:t>王小明</w:t>
+        </w:rPr>
+        <w:t>王亮博</w:t>
       </w:r>
       <w:r>
         <w:rPr>
@@ -140,20 +155,27 @@
           <w:rFonts w:eastAsia="標楷體" w:hint="eastAsia"/>
           <w:sz w:val="32"/>
         </w:rPr>
-        <w:t>0000000</w:t>
+        <w:t>2945054</w:t>
       </w:r>
       <w:r>
         <w:rPr>
           <w:rFonts w:eastAsia="標楷體" w:hint="eastAsia"/>
           <w:sz w:val="32"/>
         </w:rPr>
-        <w:t>）在國立臺灣大學資訊工程學系完成之碩士學位論文，於民國</w:t>
+        <w:t>）在國立臺灣大學生醫電子與資訊學研究所</w:t>
       </w:r>
       <w:r>
         <w:rPr>
           <w:rFonts w:eastAsia="標楷體" w:hint="eastAsia"/>
           <w:sz w:val="32"/>
         </w:rPr>
+        <w:t>完成之碩士學位論文，於民國</w:t>
+      </w:r>
+      <w:r>
+        <w:rPr>
+          <w:rFonts w:eastAsia="標楷體" w:hint="eastAsia"/>
+          <w:sz w:val="32"/>
+        </w:rPr>
         <w:t>1</w:t>
       </w:r>
       <w:r>
@@ -165,16 +187,16 @@
       </w:r>
       <w:r>
         <w:rPr>
-          <w:rFonts w:eastAsia="標楷體"/>
-          <w:sz w:val="32"/>
-        </w:rPr>
-        <w:t>4</w:t>
-      </w:r>
-      <w:r>
-        <w:rPr>
           <w:rFonts w:eastAsia="標楷體" w:hint="eastAsia"/>
           <w:sz w:val="32"/>
         </w:rPr>
+        <w:t>5</w:t>
+      </w:r>
+      <w:r>
+        <w:rPr>
+          <w:rFonts w:eastAsia="標楷體" w:hint="eastAsia"/>
+          <w:sz w:val="32"/>
+        </w:rPr>
         <w:t>年</w:t>
       </w:r>
       <w:r>
@@ -196,14 +218,7 @@
           <w:rFonts w:eastAsia="標楷體" w:hint="eastAsia"/>
           <w:sz w:val="32"/>
         </w:rPr>
-        <w:t>3</w:t>
-      </w:r>
-      <w:r>
-        <w:rPr>
-          <w:rFonts w:eastAsia="標楷體"/>
-          <w:sz w:val="32"/>
-        </w:rPr>
-        <w:t>1</w:t>
+        <w:t>15</w:t>
       </w:r>
       <w:r>
         <w:rPr>
@@ -212,6 +227,8 @@
         </w:rPr>
         <w:t>日承下列考試委員審查通過及口試及格，特此證明</w:t>
       </w:r>
+      <w:bookmarkStart w:id="0" w:name="_GoBack"/>
+      <w:bookmarkEnd w:id="0"/>
     </w:p>
     <w:p>
       <w:pPr>
@@ -590,7 +607,7 @@
 </file>
 
 <file path=word/endnotes.xml><?xml version="1.0" encoding="utf-8"?>
-<w:endnotes xmlns:wpc="http://schemas.microsoft.com/office/word/2010/wordprocessingCanvas" xmlns:mc="http://schemas.openxmlformats.org/markup-compatibility/2006" xmlns:o="urn:schemas-microsoft-com:office:office" xmlns:r="http://schemas.openxmlformats.org/officeDocument/2006/relationships" xmlns:m="http://schemas.openxmlformats.org/officeDocument/2006/math" xmlns:v="urn:schemas-microsoft-com:vml" xmlns:wp14="http://schemas.microsoft.com/office/word/2010/wordprocessingDrawing" xmlns:wp="http://schemas.openxmlformats.org/drawingml/2006/wordprocessingDrawing" xmlns:w10="urn:schemas-microsoft-com:office:word" xmlns:w="http://schemas.openxmlformats.org/wordprocessingml/2006/main" xmlns:w14="http://schemas.microsoft.com/office/word/2010/wordml" xmlns:w15="http://schemas.microsoft.com/office/word/2012/wordml" xmlns:wpg="http://schemas.microsoft.com/office/word/2010/wordprocessingGroup" xmlns:wpi="http://schemas.microsoft.com/office/word/2010/wordprocessingInk" xmlns:wne="http://schemas.microsoft.com/office/word/2006/wordml" xmlns:wps="http://schemas.microsoft.com/office/word/2010/wordprocessingShape" mc:Ignorable="w14 w15 wp14">
+<w:endnotes xmlns:wpc="http://schemas.microsoft.com/office/word/2010/wordprocessingCanvas" xmlns:mo="http://schemas.microsoft.com/office/mac/office/2008/main" xmlns:mc="http://schemas.openxmlformats.org/markup-compatibility/2006" xmlns:mv="urn:schemas-microsoft-com:mac:vml" xmlns:o="urn:schemas-microsoft-com:office:office" xmlns:r="http://schemas.openxmlformats.org/officeDocument/2006/relationships" xmlns:m="http://schemas.openxmlformats.org/officeDocument/2006/math" xmlns:v="urn:schemas-microsoft-com:vml" xmlns:wp14="http://schemas.microsoft.com/office/word/2010/wordprocessingDrawing" xmlns:wp="http://schemas.openxmlformats.org/drawingml/2006/wordprocessingDrawing" xmlns:w10="urn:schemas-microsoft-com:office:word" xmlns:w="http://schemas.openxmlformats.org/wordprocessingml/2006/main" xmlns:w14="http://schemas.microsoft.com/office/word/2010/wordml" xmlns:w15="http://schemas.microsoft.com/office/word/2012/wordml" xmlns:wpg="http://schemas.microsoft.com/office/word/2010/wordprocessingGroup" xmlns:wpi="http://schemas.microsoft.com/office/word/2010/wordprocessingInk" xmlns:wne="http://schemas.microsoft.com/office/word/2006/wordml" xmlns:wps="http://schemas.microsoft.com/office/word/2010/wordprocessingShape" mc:Ignorable="w14 w15 wp14">
   <w:endnote w:type="separator" w:id="-1">
     <w:p>
       <w:r>
@@ -609,7 +626,7 @@
 </file>
 
 <file path=word/footer1.xml><?xml version="1.0" encoding="utf-8"?>
-<w:ftr xmlns:wpc="http://schemas.microsoft.com/office/word/2010/wordprocessingCanvas" xmlns:mc="http://schemas.openxmlformats.org/markup-compatibility/2006" xmlns:o="urn:schemas-microsoft-com:office:office" xmlns:r="http://schemas.openxmlformats.org/officeDocument/2006/relationships" xmlns:m="http://schemas.openxmlformats.org/officeDocument/2006/math" xmlns:v="urn:schemas-microsoft-com:vml" xmlns:wp14="http://schemas.microsoft.com/office/word/2010/wordprocessingDrawing" xmlns:wp="http://schemas.openxmlformats.org/drawingml/2006/wordprocessingDrawing" xmlns:w10="urn:schemas-microsoft-com:office:word" xmlns:w="http://schemas.openxmlformats.org/wordprocessingml/2006/main" xmlns:w14="http://schemas.microsoft.com/office/word/2010/wordml" xmlns:w15="http://schemas.microsoft.com/office/word/2012/wordml" xmlns:wpg="http://schemas.microsoft.com/office/word/2010/wordprocessingGroup" xmlns:wpi="http://schemas.microsoft.com/office/word/2010/wordprocessingInk" xmlns:wne="http://schemas.microsoft.com/office/word/2006/wordml" xmlns:wps="http://schemas.microsoft.com/office/word/2010/wordprocessingShape" mc:Ignorable="w14 w15 wp14">
+<w:ftr xmlns:wpc="http://schemas.microsoft.com/office/word/2010/wordprocessingCanvas" xmlns:mo="http://schemas.microsoft.com/office/mac/office/2008/main" xmlns:mc="http://schemas.openxmlformats.org/markup-compatibility/2006" xmlns:mv="urn:schemas-microsoft-com:mac:vml" xmlns:o="urn:schemas-microsoft-com:office:office" xmlns:r="http://schemas.openxmlformats.org/officeDocument/2006/relationships" xmlns:m="http://schemas.openxmlformats.org/officeDocument/2006/math" xmlns:v="urn:schemas-microsoft-com:vml" xmlns:wp14="http://schemas.microsoft.com/office/word/2010/wordprocessingDrawing" xmlns:wp="http://schemas.openxmlformats.org/drawingml/2006/wordprocessingDrawing" xmlns:w10="urn:schemas-microsoft-com:office:word" xmlns:w="http://schemas.openxmlformats.org/wordprocessingml/2006/main" xmlns:w14="http://schemas.microsoft.com/office/word/2010/wordml" xmlns:w15="http://schemas.microsoft.com/office/word/2012/wordml" xmlns:wpg="http://schemas.microsoft.com/office/word/2010/wordprocessingGroup" xmlns:wpi="http://schemas.microsoft.com/office/word/2010/wordprocessingInk" xmlns:wne="http://schemas.microsoft.com/office/word/2006/wordml" xmlns:wps="http://schemas.microsoft.com/office/word/2010/wordprocessingShape" mc:Ignorable="w14 w15 wp14">
   <w:p>
     <w:pPr>
       <w:pStyle w:val="Footer"/>
@@ -619,7 +636,7 @@
 </file>
 
 <file path=word/footer2.xml><?xml version="1.0" encoding="utf-8"?>
-<w:ftr xmlns:wpc="http://schemas.microsoft.com/office/word/2010/wordprocessingCanvas" xmlns:mc="http://schemas.openxmlformats.org/markup-compatibility/2006" xmlns:o="urn:schemas-microsoft-com:office:office" xmlns:r="http://schemas.openxmlformats.org/officeDocument/2006/relationships" xmlns:m="http://schemas.openxmlformats.org/officeDocument/2006/math" xmlns:v="urn:schemas-microsoft-com:vml" xmlns:wp14="http://schemas.microsoft.com/office/word/2010/wordprocessingDrawing" xmlns:wp="http://schemas.openxmlformats.org/drawingml/2006/wordprocessingDrawing" xmlns:w10="urn:schemas-microsoft-com:office:word" xmlns:w="http://schemas.openxmlformats.org/wordprocessingml/2006/main" xmlns:w14="http://schemas.microsoft.com/office/word/2010/wordml" xmlns:w15="http://schemas.microsoft.com/office/word/2012/wordml" xmlns:wpg="http://schemas.microsoft.com/office/word/2010/wordprocessingGroup" xmlns:wpi="http://schemas.microsoft.com/office/word/2010/wordprocessingInk" xmlns:wne="http://schemas.microsoft.com/office/word/2006/wordml" xmlns:wps="http://schemas.microsoft.com/office/word/2010/wordprocessingShape" mc:Ignorable="w14 w15 wp14">
+<w:ftr xmlns:wpc="http://schemas.microsoft.com/office/word/2010/wordprocessingCanvas" xmlns:mo="http://schemas.microsoft.com/office/mac/office/2008/main" xmlns:mc="http://schemas.openxmlformats.org/markup-compatibility/2006" xmlns:mv="urn:schemas-microsoft-com:mac:vml" xmlns:o="urn:schemas-microsoft-com:office:office" xmlns:r="http://schemas.openxmlformats.org/officeDocument/2006/relationships" xmlns:m="http://schemas.openxmlformats.org/officeDocument/2006/math" xmlns:v="urn:schemas-microsoft-com:vml" xmlns:wp14="http://schemas.microsoft.com/office/word/2010/wordprocessingDrawing" xmlns:wp="http://schemas.openxmlformats.org/drawingml/2006/wordprocessingDrawing" xmlns:w10="urn:schemas-microsoft-com:office:word" xmlns:w="http://schemas.openxmlformats.org/wordprocessingml/2006/main" xmlns:w14="http://schemas.microsoft.com/office/word/2010/wordml" xmlns:w15="http://schemas.microsoft.com/office/word/2012/wordml" xmlns:wpg="http://schemas.microsoft.com/office/word/2010/wordprocessingGroup" xmlns:wpi="http://schemas.microsoft.com/office/word/2010/wordprocessingInk" xmlns:wne="http://schemas.microsoft.com/office/word/2006/wordml" xmlns:wps="http://schemas.microsoft.com/office/word/2010/wordprocessingShape" mc:Ignorable="w14 w15 wp14">
   <w:p>
     <w:pPr>
       <w:pStyle w:val="Footer"/>
@@ -629,7 +646,7 @@
 </file>
 
 <file path=word/footer3.xml><?xml version="1.0" encoding="utf-8"?>
-<w:ftr xmlns:wpc="http://schemas.microsoft.com/office/word/2010/wordprocessingCanvas" xmlns:mc="http://schemas.openxmlformats.org/markup-compatibility/2006" xmlns:o="urn:schemas-microsoft-com:office:office" xmlns:r="http://schemas.openxmlformats.org/officeDocument/2006/relationships" xmlns:m="http://schemas.openxmlformats.org/officeDocument/2006/math" xmlns:v="urn:schemas-microsoft-com:vml" xmlns:wp14="http://schemas.microsoft.com/office/word/2010/wordprocessingDrawing" xmlns:wp="http://schemas.openxmlformats.org/drawingml/2006/wordprocessingDrawing" xmlns:w10="urn:schemas-microsoft-com:office:word" xmlns:w="http://schemas.openxmlformats.org/wordprocessingml/2006/main" xmlns:w14="http://schemas.microsoft.com/office/word/2010/wordml" xmlns:w15="http://schemas.microsoft.com/office/word/2012/wordml" xmlns:wpg="http://schemas.microsoft.com/office/word/2010/wordprocessingGroup" xmlns:wpi="http://schemas.microsoft.com/office/word/2010/wordprocessingInk" xmlns:wne="http://schemas.microsoft.com/office/word/2006/wordml" xmlns:wps="http://schemas.microsoft.com/office/word/2010/wordprocessingShape" mc:Ignorable="w14 w15 wp14">
+<w:ftr xmlns:wpc="http://schemas.microsoft.com/office/word/2010/wordprocessingCanvas" xmlns:mo="http://schemas.microsoft.com/office/mac/office/2008/main" xmlns:mc="http://schemas.openxmlformats.org/markup-compatibility/2006" xmlns:mv="urn:schemas-microsoft-com:mac:vml" xmlns:o="urn:schemas-microsoft-com:office:office" xmlns:r="http://schemas.openxmlformats.org/officeDocument/2006/relationships" xmlns:m="http://schemas.openxmlformats.org/officeDocument/2006/math" xmlns:v="urn:schemas-microsoft-com:vml" xmlns:wp14="http://schemas.microsoft.com/office/word/2010/wordprocessingDrawing" xmlns:wp="http://schemas.openxmlformats.org/drawingml/2006/wordprocessingDrawing" xmlns:w10="urn:schemas-microsoft-com:office:word" xmlns:w="http://schemas.openxmlformats.org/wordprocessingml/2006/main" xmlns:w14="http://schemas.microsoft.com/office/word/2010/wordml" xmlns:w15="http://schemas.microsoft.com/office/word/2012/wordml" xmlns:wpg="http://schemas.microsoft.com/office/word/2010/wordprocessingGroup" xmlns:wpi="http://schemas.microsoft.com/office/word/2010/wordprocessingInk" xmlns:wne="http://schemas.microsoft.com/office/word/2006/wordml" xmlns:wps="http://schemas.microsoft.com/office/word/2010/wordprocessingShape" mc:Ignorable="w14 w15 wp14">
   <w:p>
     <w:pPr>
       <w:pStyle w:val="Footer"/>
@@ -639,7 +656,7 @@
 </file>
 
 <file path=word/footnotes.xml><?xml version="1.0" encoding="utf-8"?>
-<w:footnotes xmlns:wpc="http://schemas.microsoft.com/office/word/2010/wordprocessingCanvas" xmlns:mc="http://schemas.openxmlformats.org/markup-compatibility/2006" xmlns:o="urn:schemas-microsoft-com:office:office" xmlns:r="http://schemas.openxmlformats.org/officeDocument/2006/relationships" xmlns:m="http://schemas.openxmlformats.org/officeDocument/2006/math" xmlns:v="urn:schemas-microsoft-com:vml" xmlns:wp14="http://schemas.microsoft.com/office/word/2010/wordprocessingDrawing" xmlns:wp="http://schemas.openxmlformats.org/drawingml/2006/wordprocessingDrawing" xmlns:w10="urn:schemas-microsoft-com:office:word" xmlns:w="http://schemas.openxmlformats.org/wordprocessingml/2006/main" xmlns:w14="http://schemas.microsoft.com/office/word/2010/wordml" xmlns:w15="http://schemas.microsoft.com/office/word/2012/wordml" xmlns:wpg="http://schemas.microsoft.com/office/word/2010/wordprocessingGroup" xmlns:wpi="http://schemas.microsoft.com/office/word/2010/wordprocessingInk" xmlns:wne="http://schemas.microsoft.com/office/word/2006/wordml" xmlns:wps="http://schemas.microsoft.com/office/word/2010/wordprocessingShape" mc:Ignorable="w14 w15 wp14">
+<w:footnotes xmlns:wpc="http://schemas.microsoft.com/office/word/2010/wordprocessingCanvas" xmlns:mo="http://schemas.microsoft.com/office/mac/office/2008/main" xmlns:mc="http://schemas.openxmlformats.org/markup-compatibility/2006" xmlns:mv="urn:schemas-microsoft-com:mac:vml" xmlns:o="urn:schemas-microsoft-com:office:office" xmlns:r="http://schemas.openxmlformats.org/officeDocument/2006/relationships" xmlns:m="http://schemas.openxmlformats.org/officeDocument/2006/math" xmlns:v="urn:schemas-microsoft-com:vml" xmlns:wp14="http://schemas.microsoft.com/office/word/2010/wordprocessingDrawing" xmlns:wp="http://schemas.openxmlformats.org/drawingml/2006/wordprocessingDrawing" xmlns:w10="urn:schemas-microsoft-com:office:word" xmlns:w="http://schemas.openxmlformats.org/wordprocessingml/2006/main" xmlns:w14="http://schemas.microsoft.com/office/word/2010/wordml" xmlns:w15="http://schemas.microsoft.com/office/word/2012/wordml" xmlns:wpg="http://schemas.microsoft.com/office/word/2010/wordprocessingGroup" xmlns:wpi="http://schemas.microsoft.com/office/word/2010/wordprocessingInk" xmlns:wne="http://schemas.microsoft.com/office/word/2006/wordml" xmlns:wps="http://schemas.microsoft.com/office/word/2010/wordprocessingShape" mc:Ignorable="w14 w15 wp14">
   <w:footnote w:type="separator" w:id="-1">
     <w:p>
       <w:r>
@@ -658,7 +675,7 @@
 </file>
 
 <file path=word/header1.xml><?xml version="1.0" encoding="utf-8"?>
-<w:hdr xmlns:wpc="http://schemas.microsoft.com/office/word/2010/wordprocessingCanvas" xmlns:mc="http://schemas.openxmlformats.org/markup-compatibility/2006" xmlns:o="urn:schemas-microsoft-com:office:office" xmlns:r="http://schemas.openxmlformats.org/officeDocument/2006/relationships" xmlns:m="http://schemas.openxmlformats.org/officeDocument/2006/math" xmlns:v="urn:schemas-microsoft-com:vml" xmlns:wp14="http://schemas.microsoft.com/office/word/2010/wordprocessingDrawing" xmlns:wp="http://schemas.openxmlformats.org/drawingml/2006/wordprocessingDrawing" xmlns:w10="urn:schemas-microsoft-com:office:word" xmlns:w="http://schemas.openxmlformats.org/wordprocessingml/2006/main" xmlns:w14="http://schemas.microsoft.com/office/word/2010/wordml" xmlns:w15="http://schemas.microsoft.com/office/word/2012/wordml" xmlns:wpg="http://schemas.microsoft.com/office/word/2010/wordprocessingGroup" xmlns:wpi="http://schemas.microsoft.com/office/word/2010/wordprocessingInk" xmlns:wne="http://schemas.microsoft.com/office/word/2006/wordml" xmlns:wps="http://schemas.microsoft.com/office/word/2010/wordprocessingShape" mc:Ignorable="w14 w15 wp14">
+<w:hdr xmlns:wpc="http://schemas.microsoft.com/office/word/2010/wordprocessingCanvas" xmlns:mo="http://schemas.microsoft.com/office/mac/office/2008/main" xmlns:mc="http://schemas.openxmlformats.org/markup-compatibility/2006" xmlns:mv="urn:schemas-microsoft-com:mac:vml" xmlns:o="urn:schemas-microsoft-com:office:office" xmlns:r="http://schemas.openxmlformats.org/officeDocument/2006/relationships" xmlns:m="http://schemas.openxmlformats.org/officeDocument/2006/math" xmlns:v="urn:schemas-microsoft-com:vml" xmlns:wp14="http://schemas.microsoft.com/office/word/2010/wordprocessingDrawing" xmlns:wp="http://schemas.openxmlformats.org/drawingml/2006/wordprocessingDrawing" xmlns:w10="urn:schemas-microsoft-com:office:word" xmlns:w="http://schemas.openxmlformats.org/wordprocessingml/2006/main" xmlns:w14="http://schemas.microsoft.com/office/word/2010/wordml" xmlns:w15="http://schemas.microsoft.com/office/word/2012/wordml" xmlns:wpg="http://schemas.microsoft.com/office/word/2010/wordprocessingGroup" xmlns:wpi="http://schemas.microsoft.com/office/word/2010/wordprocessingInk" xmlns:wne="http://schemas.microsoft.com/office/word/2006/wordml" xmlns:wps="http://schemas.microsoft.com/office/word/2010/wordprocessingShape" mc:Ignorable="w14 w15 wp14">
   <w:p>
     <w:pPr>
       <w:pStyle w:val="Header"/>
@@ -668,7 +685,7 @@
 </file>
 
 <file path=word/header2.xml><?xml version="1.0" encoding="utf-8"?>
-<w:hdr xmlns:wpc="http://schemas.microsoft.com/office/word/2010/wordprocessingCanvas" xmlns:mc="http://schemas.openxmlformats.org/markup-compatibility/2006" xmlns:o="urn:schemas-microsoft-com:office:office" xmlns:r="http://schemas.openxmlformats.org/officeDocument/2006/relationships" xmlns:m="http://schemas.openxmlformats.org/officeDocument/2006/math" xmlns:v="urn:schemas-microsoft-com:vml" xmlns:wp14="http://schemas.microsoft.com/office/word/2010/wordprocessingDrawing" xmlns:wp="http://schemas.openxmlformats.org/drawingml/2006/wordprocessingDrawing" xmlns:w10="urn:schemas-microsoft-com:office:word" xmlns:w="http://schemas.openxmlformats.org/wordprocessingml/2006/main" xmlns:w14="http://schemas.microsoft.com/office/word/2010/wordml" xmlns:w15="http://schemas.microsoft.com/office/word/2012/wordml" xmlns:wpg="http://schemas.microsoft.com/office/word/2010/wordprocessingGroup" xmlns:wpi="http://schemas.microsoft.com/office/word/2010/wordprocessingInk" xmlns:wne="http://schemas.microsoft.com/office/word/2006/wordml" xmlns:wps="http://schemas.microsoft.com/office/word/2010/wordprocessingShape" mc:Ignorable="w14 w15 wp14">
+<w:hdr xmlns:wpc="http://schemas.microsoft.com/office/word/2010/wordprocessingCanvas" xmlns:mo="http://schemas.microsoft.com/office/mac/office/2008/main" xmlns:mc="http://schemas.openxmlformats.org/markup-compatibility/2006" xmlns:mv="urn:schemas-microsoft-com:mac:vml" xmlns:o="urn:schemas-microsoft-com:office:office" xmlns:r="http://schemas.openxmlformats.org/officeDocument/2006/relationships" xmlns:m="http://schemas.openxmlformats.org/officeDocument/2006/math" xmlns:v="urn:schemas-microsoft-com:vml" xmlns:wp14="http://schemas.microsoft.com/office/word/2010/wordprocessingDrawing" xmlns:wp="http://schemas.openxmlformats.org/drawingml/2006/wordprocessingDrawing" xmlns:w10="urn:schemas-microsoft-com:office:word" xmlns:w="http://schemas.openxmlformats.org/wordprocessingml/2006/main" xmlns:w14="http://schemas.microsoft.com/office/word/2010/wordml" xmlns:w15="http://schemas.microsoft.com/office/word/2012/wordml" xmlns:wpg="http://schemas.microsoft.com/office/word/2010/wordprocessingGroup" xmlns:wpi="http://schemas.microsoft.com/office/word/2010/wordprocessingInk" xmlns:wne="http://schemas.microsoft.com/office/word/2006/wordml" xmlns:wps="http://schemas.microsoft.com/office/word/2010/wordprocessingShape" mc:Ignorable="w14 w15 wp14">
   <w:p>
     <w:pPr>
       <w:pStyle w:val="Header"/>
@@ -678,7 +695,7 @@
 </file>
 
 <file path=word/header3.xml><?xml version="1.0" encoding="utf-8"?>
-<w:hdr xmlns:wpc="http://schemas.microsoft.com/office/word/2010/wordprocessingCanvas" xmlns:mc="http://schemas.openxmlformats.org/markup-compatibility/2006" xmlns:o="urn:schemas-microsoft-com:office:office" xmlns:r="http://schemas.openxmlformats.org/officeDocument/2006/relationships" xmlns:m="http://schemas.openxmlformats.org/officeDocument/2006/math" xmlns:v="urn:schemas-microsoft-com:vml" xmlns:wp14="http://schemas.microsoft.com/office/word/2010/wordprocessingDrawing" xmlns:wp="http://schemas.openxmlformats.org/drawingml/2006/wordprocessingDrawing" xmlns:w10="urn:schemas-microsoft-com:office:word" xmlns:w="http://schemas.openxmlformats.org/wordprocessingml/2006/main" xmlns:w14="http://schemas.microsoft.com/office/word/2010/wordml" xmlns:w15="http://schemas.microsoft.com/office/word/2012/wordml" xmlns:wpg="http://schemas.microsoft.com/office/word/2010/wordprocessingGroup" xmlns:wpi="http://schemas.microsoft.com/office/word/2010/wordprocessingInk" xmlns:wne="http://schemas.microsoft.com/office/word/2006/wordml" xmlns:wps="http://schemas.microsoft.com/office/word/2010/wordprocessingShape" mc:Ignorable="w14 w15 wp14">
+<w:hdr xmlns:wpc="http://schemas.microsoft.com/office/word/2010/wordprocessingCanvas" xmlns:mo="http://schemas.microsoft.com/office/mac/office/2008/main" xmlns:mc="http://schemas.openxmlformats.org/markup-compatibility/2006" xmlns:mv="urn:schemas-microsoft-com:mac:vml" xmlns:o="urn:schemas-microsoft-com:office:office" xmlns:r="http://schemas.openxmlformats.org/officeDocument/2006/relationships" xmlns:m="http://schemas.openxmlformats.org/officeDocument/2006/math" xmlns:v="urn:schemas-microsoft-com:vml" xmlns:wp14="http://schemas.microsoft.com/office/word/2010/wordprocessingDrawing" xmlns:wp="http://schemas.openxmlformats.org/drawingml/2006/wordprocessingDrawing" xmlns:w10="urn:schemas-microsoft-com:office:word" xmlns:w="http://schemas.openxmlformats.org/wordprocessingml/2006/main" xmlns:w14="http://schemas.microsoft.com/office/word/2010/wordml" xmlns:w15="http://schemas.microsoft.com/office/word/2012/wordml" xmlns:wpg="http://schemas.microsoft.com/office/word/2010/wordprocessingGroup" xmlns:wpi="http://schemas.microsoft.com/office/word/2010/wordprocessingInk" xmlns:wne="http://schemas.microsoft.com/office/word/2006/wordml" xmlns:wps="http://schemas.microsoft.com/office/word/2010/wordprocessingShape" mc:Ignorable="w14 w15 wp14">
   <w:p>
     <w:pPr>
       <w:pStyle w:val="Header"/>
@@ -688,8 +705,8 @@
 </file>
 
 <file path=word/numbering.xml><?xml version="1.0" encoding="utf-8"?>
-<w:numbering xmlns:wpc="http://schemas.microsoft.com/office/word/2010/wordprocessingCanvas" xmlns:mc="http://schemas.openxmlformats.org/markup-compatibility/2006" xmlns:o="urn:schemas-microsoft-com:office:office" xmlns:r="http://schemas.openxmlformats.org/officeDocument/2006/relationships" xmlns:m="http://schemas.openxmlformats.org/officeDocument/2006/math" xmlns:v="urn:schemas-microsoft-com:vml" xmlns:wp14="http://schemas.microsoft.com/office/word/2010/wordprocessingDrawing" xmlns:wp="http://schemas.openxmlformats.org/drawingml/2006/wordprocessingDrawing" xmlns:w10="urn:schemas-microsoft-com:office:word" xmlns:w="http://schemas.openxmlformats.org/wordprocessingml/2006/main" xmlns:w14="http://schemas.microsoft.com/office/word/2010/wordml" xmlns:w15="http://schemas.microsoft.com/office/word/2012/wordml" xmlns:wpg="http://schemas.microsoft.com/office/word/2010/wordprocessingGroup" xmlns:wpi="http://schemas.microsoft.com/office/word/2010/wordprocessingInk" xmlns:wne="http://schemas.microsoft.com/office/word/2006/wordml" xmlns:wps="http://schemas.microsoft.com/office/word/2010/wordprocessingShape" mc:Ignorable="w14 w15 wp14">
-  <w:abstractNum w:abstractNumId="0" w15:restartNumberingAfterBreak="0">
+<w:numbering xmlns:wpc="http://schemas.microsoft.com/office/word/2010/wordprocessingCanvas" xmlns:mo="http://schemas.microsoft.com/office/mac/office/2008/main" xmlns:mc="http://schemas.openxmlformats.org/markup-compatibility/2006" xmlns:mv="urn:schemas-microsoft-com:mac:vml" xmlns:o="urn:schemas-microsoft-com:office:office" xmlns:r="http://schemas.openxmlformats.org/officeDocument/2006/relationships" xmlns:m="http://schemas.openxmlformats.org/officeDocument/2006/math" xmlns:v="urn:schemas-microsoft-com:vml" xmlns:wp14="http://schemas.microsoft.com/office/word/2010/wordprocessingDrawing" xmlns:wp="http://schemas.openxmlformats.org/drawingml/2006/wordprocessingDrawing" xmlns:w10="urn:schemas-microsoft-com:office:word" xmlns:w="http://schemas.openxmlformats.org/wordprocessingml/2006/main" xmlns:w14="http://schemas.microsoft.com/office/word/2010/wordml" xmlns:w15="http://schemas.microsoft.com/office/word/2012/wordml" xmlns:wpg="http://schemas.microsoft.com/office/word/2010/wordprocessingGroup" xmlns:wpi="http://schemas.microsoft.com/office/word/2010/wordprocessingInk" xmlns:wne="http://schemas.microsoft.com/office/word/2006/wordml" xmlns:wps="http://schemas.microsoft.com/office/word/2010/wordprocessingShape" mc:Ignorable="w14 w15 wp14">
+  <w:abstractNum w:abstractNumId="0">
     <w:nsid w:val="FFFFFFFE"/>
     <w:multiLevelType w:val="singleLevel"/>
     <w:tmpl w:val="FFFFFFFF"/>
@@ -699,7 +716,7 @@
       <w:lvlJc w:val="left"/>
     </w:lvl>
   </w:abstractNum>
-  <w:abstractNum w:abstractNumId="1" w15:restartNumberingAfterBreak="0">
+  <w:abstractNum w:abstractNumId="1">
     <w:nsid w:val="03C00743"/>
     <w:multiLevelType w:val="hybridMultilevel"/>
     <w:tmpl w:val="83E2D3CE"/>
@@ -838,7 +855,7 @@
       </w:rPr>
     </w:lvl>
   </w:abstractNum>
-  <w:abstractNum w:abstractNumId="2" w15:restartNumberingAfterBreak="0">
+  <w:abstractNum w:abstractNumId="2">
     <w:nsid w:val="04097538"/>
     <w:multiLevelType w:val="singleLevel"/>
     <w:tmpl w:val="67FA7272"/>
@@ -860,7 +877,7 @@
       </w:rPr>
     </w:lvl>
   </w:abstractNum>
-  <w:abstractNum w:abstractNumId="3" w15:restartNumberingAfterBreak="0">
+  <w:abstractNum w:abstractNumId="3">
     <w:nsid w:val="04EC0B8E"/>
     <w:multiLevelType w:val="singleLevel"/>
     <w:tmpl w:val="D5A00A6C"/>
@@ -882,7 +899,7 @@
       </w:rPr>
     </w:lvl>
   </w:abstractNum>
-  <w:abstractNum w:abstractNumId="4" w15:restartNumberingAfterBreak="0">
+  <w:abstractNum w:abstractNumId="4">
     <w:nsid w:val="0D1815E1"/>
     <w:multiLevelType w:val="singleLevel"/>
     <w:tmpl w:val="1DEADAE8"/>
@@ -904,7 +921,7 @@
       </w:rPr>
     </w:lvl>
   </w:abstractNum>
-  <w:abstractNum w:abstractNumId="5" w15:restartNumberingAfterBreak="0">
+  <w:abstractNum w:abstractNumId="5">
     <w:nsid w:val="134B64A9"/>
     <w:multiLevelType w:val="singleLevel"/>
     <w:tmpl w:val="CB062924"/>
@@ -926,7 +943,7 @@
       </w:rPr>
     </w:lvl>
   </w:abstractNum>
-  <w:abstractNum w:abstractNumId="6" w15:restartNumberingAfterBreak="0">
+  <w:abstractNum w:abstractNumId="6">
     <w:nsid w:val="17EA335C"/>
     <w:multiLevelType w:val="multilevel"/>
     <w:tmpl w:val="A21A3378"/>
@@ -1022,7 +1039,7 @@
       </w:pPr>
     </w:lvl>
   </w:abstractNum>
-  <w:abstractNum w:abstractNumId="7" w15:restartNumberingAfterBreak="0">
+  <w:abstractNum w:abstractNumId="7">
     <w:nsid w:val="197548E9"/>
     <w:multiLevelType w:val="multilevel"/>
     <w:tmpl w:val="4238D62A"/>
@@ -1117,7 +1134,7 @@
       </w:pPr>
     </w:lvl>
   </w:abstractNum>
-  <w:abstractNum w:abstractNumId="8" w15:restartNumberingAfterBreak="0">
+  <w:abstractNum w:abstractNumId="8">
     <w:nsid w:val="1B751A3C"/>
     <w:multiLevelType w:val="singleLevel"/>
     <w:tmpl w:val="2C841BBC"/>
@@ -1139,7 +1156,7 @@
       </w:rPr>
     </w:lvl>
   </w:abstractNum>
-  <w:abstractNum w:abstractNumId="9" w15:restartNumberingAfterBreak="0">
+  <w:abstractNum w:abstractNumId="9">
     <w:nsid w:val="1BF115D0"/>
     <w:multiLevelType w:val="singleLevel"/>
     <w:tmpl w:val="1CDEE5AC"/>
@@ -1159,7 +1176,7 @@
       </w:rPr>
     </w:lvl>
   </w:abstractNum>
-  <w:abstractNum w:abstractNumId="10" w15:restartNumberingAfterBreak="0">
+  <w:abstractNum w:abstractNumId="10">
     <w:nsid w:val="1D9F1356"/>
     <w:multiLevelType w:val="multilevel"/>
     <w:tmpl w:val="285EFE64"/>
@@ -1299,7 +1316,7 @@
       </w:rPr>
     </w:lvl>
   </w:abstractNum>
-  <w:abstractNum w:abstractNumId="11" w15:restartNumberingAfterBreak="0">
+  <w:abstractNum w:abstractNumId="11">
     <w:nsid w:val="1EEE59AF"/>
     <w:multiLevelType w:val="singleLevel"/>
     <w:tmpl w:val="0116027C"/>
@@ -1321,13 +1338,13 @@
       </w:rPr>
     </w:lvl>
   </w:abstractNum>
-  <w:abstractNum w:abstractNumId="12" w15:restartNumberingAfterBreak="0">
+  <w:abstractNum w:abstractNumId="12">
     <w:nsid w:val="1F314C80"/>
     <w:multiLevelType w:val="multilevel"/>
     <w:tmpl w:val="4238D62A"/>
     <w:numStyleLink w:val="Headings"/>
   </w:abstractNum>
-  <w:abstractNum w:abstractNumId="13" w15:restartNumberingAfterBreak="0">
+  <w:abstractNum w:abstractNumId="13">
     <w:nsid w:val="1F6C25AE"/>
     <w:multiLevelType w:val="singleLevel"/>
     <w:tmpl w:val="A1B2B938"/>
@@ -1349,7 +1366,7 @@
       </w:rPr>
     </w:lvl>
   </w:abstractNum>
-  <w:abstractNum w:abstractNumId="14" w15:restartNumberingAfterBreak="0">
+  <w:abstractNum w:abstractNumId="14">
     <w:nsid w:val="23CA2FF2"/>
     <w:multiLevelType w:val="singleLevel"/>
     <w:tmpl w:val="0116027C"/>
@@ -1371,7 +1388,7 @@
       </w:rPr>
     </w:lvl>
   </w:abstractNum>
-  <w:abstractNum w:abstractNumId="15" w15:restartNumberingAfterBreak="0">
+  <w:abstractNum w:abstractNumId="15">
     <w:nsid w:val="27692BEF"/>
     <w:multiLevelType w:val="hybridMultilevel"/>
     <w:tmpl w:val="3EDCCB6C"/>
@@ -1511,7 +1528,7 @@
       </w:rPr>
     </w:lvl>
   </w:abstractNum>
-  <w:abstractNum w:abstractNumId="16" w15:restartNumberingAfterBreak="0">
+  <w:abstractNum w:abstractNumId="16">
     <w:nsid w:val="2CF608A6"/>
     <w:multiLevelType w:val="singleLevel"/>
     <w:tmpl w:val="67FA7272"/>
@@ -1533,7 +1550,7 @@
       </w:rPr>
     </w:lvl>
   </w:abstractNum>
-  <w:abstractNum w:abstractNumId="17" w15:restartNumberingAfterBreak="0">
+  <w:abstractNum w:abstractNumId="17">
     <w:nsid w:val="2FE35AD0"/>
     <w:multiLevelType w:val="singleLevel"/>
     <w:tmpl w:val="37D67ED0"/>
@@ -1548,7 +1565,7 @@
       </w:pPr>
     </w:lvl>
   </w:abstractNum>
-  <w:abstractNum w:abstractNumId="18" w15:restartNumberingAfterBreak="0">
+  <w:abstractNum w:abstractNumId="18">
     <w:nsid w:val="38F72019"/>
     <w:multiLevelType w:val="singleLevel"/>
     <w:tmpl w:val="37D67ED0"/>
@@ -1563,7 +1580,7 @@
       </w:pPr>
     </w:lvl>
   </w:abstractNum>
-  <w:abstractNum w:abstractNumId="19" w15:restartNumberingAfterBreak="0">
+  <w:abstractNum w:abstractNumId="19">
     <w:nsid w:val="39385FE3"/>
     <w:multiLevelType w:val="singleLevel"/>
     <w:tmpl w:val="2C841BBC"/>
@@ -1585,7 +1602,7 @@
       </w:rPr>
     </w:lvl>
   </w:abstractNum>
-  <w:abstractNum w:abstractNumId="20" w15:restartNumberingAfterBreak="0">
+  <w:abstractNum w:abstractNumId="20">
     <w:nsid w:val="3CD03033"/>
     <w:multiLevelType w:val="singleLevel"/>
     <w:tmpl w:val="8396A5EE"/>
@@ -1607,7 +1624,7 @@
       </w:rPr>
     </w:lvl>
   </w:abstractNum>
-  <w:abstractNum w:abstractNumId="21" w15:restartNumberingAfterBreak="0">
+  <w:abstractNum w:abstractNumId="21">
     <w:nsid w:val="472B11CB"/>
     <w:multiLevelType w:val="multilevel"/>
     <w:tmpl w:val="DFD6D9A8"/>
@@ -1720,7 +1737,7 @@
       </w:rPr>
     </w:lvl>
   </w:abstractNum>
-  <w:abstractNum w:abstractNumId="22" w15:restartNumberingAfterBreak="0">
+  <w:abstractNum w:abstractNumId="22">
     <w:nsid w:val="491B587C"/>
     <w:multiLevelType w:val="hybridMultilevel"/>
     <w:tmpl w:val="C276DBD0"/>
@@ -1836,7 +1853,7 @@
       </w:pPr>
     </w:lvl>
   </w:abstractNum>
-  <w:abstractNum w:abstractNumId="23" w15:restartNumberingAfterBreak="0">
+  <w:abstractNum w:abstractNumId="23">
     <w:nsid w:val="4B3168E9"/>
     <w:multiLevelType w:val="hybridMultilevel"/>
     <w:tmpl w:val="C4D46C2C"/>
@@ -1952,7 +1969,7 @@
       </w:pPr>
     </w:lvl>
   </w:abstractNum>
-  <w:abstractNum w:abstractNumId="24" w15:restartNumberingAfterBreak="0">
+  <w:abstractNum w:abstractNumId="24">
     <w:nsid w:val="5958413F"/>
     <w:multiLevelType w:val="singleLevel"/>
     <w:tmpl w:val="67FA7272"/>
@@ -1974,7 +1991,7 @@
       </w:rPr>
     </w:lvl>
   </w:abstractNum>
-  <w:abstractNum w:abstractNumId="25" w15:restartNumberingAfterBreak="0">
+  <w:abstractNum w:abstractNumId="25">
     <w:nsid w:val="5969586C"/>
     <w:multiLevelType w:val="multilevel"/>
     <w:tmpl w:val="DA4899A8"/>
@@ -2091,7 +2108,7 @@
       </w:rPr>
     </w:lvl>
   </w:abstractNum>
-  <w:abstractNum w:abstractNumId="26" w15:restartNumberingAfterBreak="0">
+  <w:abstractNum w:abstractNumId="26">
     <w:nsid w:val="5B96620E"/>
     <w:multiLevelType w:val="singleLevel"/>
     <w:tmpl w:val="A1B2B938"/>
@@ -2113,7 +2130,7 @@
       </w:rPr>
     </w:lvl>
   </w:abstractNum>
-  <w:abstractNum w:abstractNumId="27" w15:restartNumberingAfterBreak="0">
+  <w:abstractNum w:abstractNumId="27">
     <w:nsid w:val="5F8C3CC4"/>
     <w:multiLevelType w:val="hybridMultilevel"/>
     <w:tmpl w:val="3A10F418"/>
@@ -2253,7 +2270,7 @@
       </w:rPr>
     </w:lvl>
   </w:abstractNum>
-  <w:abstractNum w:abstractNumId="28" w15:restartNumberingAfterBreak="0">
+  <w:abstractNum w:abstractNumId="28">
     <w:nsid w:val="60BE372D"/>
     <w:multiLevelType w:val="singleLevel"/>
     <w:tmpl w:val="CB062924"/>
@@ -2275,7 +2292,7 @@
       </w:rPr>
     </w:lvl>
   </w:abstractNum>
-  <w:abstractNum w:abstractNumId="29" w15:restartNumberingAfterBreak="0">
+  <w:abstractNum w:abstractNumId="29">
     <w:nsid w:val="642F1C06"/>
     <w:multiLevelType w:val="singleLevel"/>
     <w:tmpl w:val="94BA1C02"/>
@@ -2297,7 +2314,7 @@
       </w:rPr>
     </w:lvl>
   </w:abstractNum>
-  <w:abstractNum w:abstractNumId="30" w15:restartNumberingAfterBreak="0">
+  <w:abstractNum w:abstractNumId="30">
     <w:nsid w:val="6698119F"/>
     <w:multiLevelType w:val="hybridMultilevel"/>
     <w:tmpl w:val="580C1DCA"/>
@@ -2410,7 +2427,7 @@
       </w:pPr>
     </w:lvl>
   </w:abstractNum>
-  <w:abstractNum w:abstractNumId="31" w15:restartNumberingAfterBreak="0">
+  <w:abstractNum w:abstractNumId="31">
     <w:nsid w:val="6D4537A3"/>
     <w:multiLevelType w:val="singleLevel"/>
     <w:tmpl w:val="94BA1C02"/>
@@ -2432,7 +2449,7 @@
       </w:rPr>
     </w:lvl>
   </w:abstractNum>
-  <w:abstractNum w:abstractNumId="32" w15:restartNumberingAfterBreak="0">
+  <w:abstractNum w:abstractNumId="32">
     <w:nsid w:val="6E2128C3"/>
     <w:multiLevelType w:val="hybridMultilevel"/>
     <w:tmpl w:val="F91C6F7E"/>
@@ -2573,13 +2590,13 @@
       </w:rPr>
     </w:lvl>
   </w:abstractNum>
-  <w:abstractNum w:abstractNumId="33" w15:restartNumberingAfterBreak="0">
+  <w:abstractNum w:abstractNumId="33">
     <w:nsid w:val="702E5CE4"/>
     <w:multiLevelType w:val="multilevel"/>
     <w:tmpl w:val="4238D62A"/>
     <w:numStyleLink w:val="Headings"/>
   </w:abstractNum>
-  <w:abstractNum w:abstractNumId="34" w15:restartNumberingAfterBreak="0">
+  <w:abstractNum w:abstractNumId="34">
     <w:nsid w:val="758A73D3"/>
     <w:multiLevelType w:val="hybridMultilevel"/>
     <w:tmpl w:val="300A6C34"/>
@@ -2719,13 +2736,13 @@
       </w:rPr>
     </w:lvl>
   </w:abstractNum>
-  <w:abstractNum w:abstractNumId="35" w15:restartNumberingAfterBreak="0">
+  <w:abstractNum w:abstractNumId="35">
     <w:nsid w:val="78A945FD"/>
     <w:multiLevelType w:val="multilevel"/>
     <w:tmpl w:val="4238D62A"/>
     <w:numStyleLink w:val="Headings"/>
   </w:abstractNum>
-  <w:abstractNum w:abstractNumId="36" w15:restartNumberingAfterBreak="0">
+  <w:abstractNum w:abstractNumId="36">
     <w:nsid w:val="7A1302AD"/>
     <w:multiLevelType w:val="hybridMultilevel"/>
     <w:tmpl w:val="0D00FE7E"/>
@@ -2811,7 +2828,7 @@
       </w:pPr>
     </w:lvl>
   </w:abstractNum>
-  <w:abstractNum w:abstractNumId="37" w15:restartNumberingAfterBreak="0">
+  <w:abstractNum w:abstractNumId="37">
     <w:nsid w:val="7C884B07"/>
     <w:multiLevelType w:val="singleLevel"/>
     <w:tmpl w:val="67FA7272"/>
@@ -2833,7 +2850,7 @@
       </w:rPr>
     </w:lvl>
   </w:abstractNum>
-  <w:abstractNum w:abstractNumId="38" w15:restartNumberingAfterBreak="0">
+  <w:abstractNum w:abstractNumId="38">
     <w:nsid w:val="7EA14B45"/>
     <w:multiLevelType w:val="singleLevel"/>
     <w:tmpl w:val="94BA1C02"/>
@@ -3060,7 +3077,7 @@
     </w:rPrDefault>
     <w:pPrDefault/>
   </w:docDefaults>
-  <w:latentStyles w:defLockedState="0" w:defUIPriority="0" w:defSemiHidden="0" w:defUnhideWhenUsed="0" w:defQFormat="0" w:count="371">
+  <w:latentStyles w:defLockedState="0" w:defUIPriority="0" w:defSemiHidden="0" w:defUnhideWhenUsed="0" w:defQFormat="0" w:count="380">
     <w:lsdException w:name="Normal" w:qFormat="1"/>
     <w:lsdException w:name="heading 1" w:qFormat="1"/>
     <w:lsdException w:name="heading 2" w:semiHidden="1" w:unhideWhenUsed="1" w:qFormat="1"/>

</xml_diff>

<commit_message>
Update cert date and format
</commit_message>
<xml_diff>
--- a/src/cert.docx
+++ b/src/cert.docx
@@ -52,7 +52,6 @@
           <w:sz w:val="40"/>
         </w:rPr>
       </w:pPr>
-      <w:proofErr w:type="spellStart"/>
       <w:r>
         <w:rPr>
           <w:rFonts w:eastAsia="標楷體" w:hint="eastAsia"/>
@@ -60,7 +59,6 @@
         </w:rPr>
         <w:t>BioCloud</w:t>
       </w:r>
-      <w:proofErr w:type="spellEnd"/>
       <w:r>
         <w:rPr>
           <w:rFonts w:eastAsia="標楷體" w:hint="eastAsia"/>
@@ -75,21 +73,12 @@
         </w:rPr>
         <w:br/>
       </w:r>
-      <w:proofErr w:type="spellStart"/>
       <w:r>
         <w:rPr>
           <w:rFonts w:eastAsia="標楷體"/>
           <w:sz w:val="40"/>
         </w:rPr>
-        <w:t>BioCloud</w:t>
-      </w:r>
-      <w:proofErr w:type="spellEnd"/>
-      <w:r>
-        <w:rPr>
-          <w:rFonts w:eastAsia="標楷體"/>
-          <w:sz w:val="40"/>
-        </w:rPr>
-        <w:t>: an online sequencing analysis platform</w:t>
+        <w:t>BioCloud: an online sequencing analysis platform</w:t>
       </w:r>
     </w:p>
     <w:p>
@@ -218,17 +207,17 @@
           <w:rFonts w:eastAsia="標楷體" w:hint="eastAsia"/>
           <w:sz w:val="32"/>
         </w:rPr>
-        <w:t>15</w:t>
-      </w:r>
-      <w:r>
-        <w:rPr>
-          <w:rFonts w:eastAsia="標楷體" w:hint="eastAsia"/>
-          <w:sz w:val="32"/>
-        </w:rPr>
-        <w:t>日承下列考試委員審查通過及口試及格，特此證明</w:t>
+        <w:t>21</w:t>
       </w:r>
       <w:bookmarkStart w:id="0" w:name="_GoBack"/>
       <w:bookmarkEnd w:id="0"/>
+      <w:r>
+        <w:rPr>
+          <w:rFonts w:eastAsia="標楷體" w:hint="eastAsia"/>
+          <w:sz w:val="32"/>
+        </w:rPr>
+        <w:t>日承下列考試委員審查通過及口試及格，特此證明</w:t>
+      </w:r>
     </w:p>
     <w:p>
       <w:pPr>
@@ -292,21 +281,21 @@
           <w:sz w:val="32"/>
           <w:u w:val="single"/>
         </w:rPr>
-        <w:t xml:space="preserve">　　　　　　　　　　　　　　　　（簽名）</w:t>
-      </w:r>
-      <w:r>
-        <w:rPr>
-          <w:rFonts w:eastAsia="標楷體"/>
-          <w:sz w:val="32"/>
-        </w:rPr>
-        <w:br/>
+        <w:t xml:space="preserve">　　　　　　　　　　　　　　</w:t>
       </w:r>
       <w:r>
         <w:rPr>
           <w:rFonts w:eastAsia="標楷體" w:hint="eastAsia"/>
           <w:sz w:val="32"/>
         </w:rPr>
-        <w:t>（指導教授）</w:t>
+        <w:t>（指導教授</w:t>
+      </w:r>
+      <w:r>
+        <w:rPr>
+          <w:rFonts w:eastAsia="標楷體" w:hint="eastAsia"/>
+          <w:sz w:val="32"/>
+        </w:rPr>
+        <w:t>）</w:t>
       </w:r>
     </w:p>
     <w:p>
@@ -316,50 +305,10 @@
         <w:ind w:leftChars="700" w:left="3560" w:hangingChars="500" w:hanging="1600"/>
         <w:jc w:val="both"/>
         <w:rPr>
-          <w:rFonts w:eastAsia="標楷體"/>
-          <w:sz w:val="32"/>
-          <w:u w:val="single"/>
-        </w:rPr>
-      </w:pPr>
-      <w:r>
-        <w:rPr>
           <w:rFonts w:eastAsia="標楷體" w:hint="eastAsia"/>
           <w:sz w:val="32"/>
-          <w:u w:val="single"/>
-        </w:rPr>
-        <w:t xml:space="preserve">　　　　　　　　</w:t>
-      </w:r>
-      <w:r>
-        <w:rPr>
-          <w:rFonts w:eastAsia="標楷體" w:hint="eastAsia"/>
-          <w:sz w:val="32"/>
-          <w:u w:val="single"/>
-        </w:rPr>
-        <w:t xml:space="preserve">  </w:t>
-      </w:r>
-      <w:r>
-        <w:rPr>
-          <w:rFonts w:eastAsia="標楷體" w:hint="eastAsia"/>
-          <w:sz w:val="32"/>
-        </w:rPr>
-        <w:t xml:space="preserve">     </w:t>
-      </w:r>
-      <w:r>
-        <w:rPr>
-          <w:rFonts w:eastAsia="標楷體" w:hint="eastAsia"/>
-          <w:sz w:val="32"/>
-          <w:u w:val="single"/>
-        </w:rPr>
-        <w:t xml:space="preserve">　　　　　　　　</w:t>
-      </w:r>
-      <w:r>
-        <w:rPr>
-          <w:rFonts w:eastAsia="標楷體" w:hint="eastAsia"/>
-          <w:sz w:val="32"/>
-          <w:u w:val="single"/>
-        </w:rPr>
-        <w:t xml:space="preserve">  </w:t>
-      </w:r>
+        </w:rPr>
+      </w:pPr>
     </w:p>
     <w:p>
       <w:pPr>
@@ -370,8 +319,48 @@
         <w:rPr>
           <w:rFonts w:eastAsia="標楷體"/>
           <w:sz w:val="32"/>
-        </w:rPr>
-      </w:pPr>
+          <w:u w:val="single"/>
+        </w:rPr>
+      </w:pPr>
+      <w:r>
+        <w:rPr>
+          <w:rFonts w:eastAsia="標楷體" w:hint="eastAsia"/>
+          <w:sz w:val="32"/>
+          <w:u w:val="single"/>
+        </w:rPr>
+        <w:t xml:space="preserve">　　　　　　　　</w:t>
+      </w:r>
+      <w:r>
+        <w:rPr>
+          <w:rFonts w:eastAsia="標楷體" w:hint="eastAsia"/>
+          <w:sz w:val="32"/>
+          <w:u w:val="single"/>
+        </w:rPr>
+        <w:t xml:space="preserve">  </w:t>
+      </w:r>
+      <w:r>
+        <w:rPr>
+          <w:rFonts w:eastAsia="標楷體" w:hint="eastAsia"/>
+          <w:sz w:val="32"/>
+        </w:rPr>
+        <w:t xml:space="preserve">     </w:t>
+      </w:r>
+      <w:r>
+        <w:rPr>
+          <w:rFonts w:eastAsia="標楷體" w:hint="eastAsia"/>
+          <w:sz w:val="32"/>
+          <w:u w:val="single"/>
+        </w:rPr>
+        <w:t xml:space="preserve">　　　　　　　　</w:t>
+      </w:r>
+      <w:r>
+        <w:rPr>
+          <w:rFonts w:eastAsia="標楷體" w:hint="eastAsia"/>
+          <w:sz w:val="32"/>
+          <w:u w:val="single"/>
+        </w:rPr>
+        <w:t xml:space="preserve">  </w:t>
+      </w:r>
     </w:p>
     <w:p>
       <w:pPr>
@@ -382,48 +371,8 @@
         <w:rPr>
           <w:rFonts w:eastAsia="標楷體"/>
           <w:sz w:val="32"/>
-          <w:u w:val="single"/>
-        </w:rPr>
-      </w:pPr>
-      <w:r>
-        <w:rPr>
-          <w:rFonts w:eastAsia="標楷體" w:hint="eastAsia"/>
-          <w:sz w:val="32"/>
-          <w:u w:val="single"/>
-        </w:rPr>
-        <w:t xml:space="preserve">　　　　　　　　</w:t>
-      </w:r>
-      <w:r>
-        <w:rPr>
-          <w:rFonts w:eastAsia="標楷體" w:hint="eastAsia"/>
-          <w:sz w:val="32"/>
-          <w:u w:val="single"/>
-        </w:rPr>
-        <w:t xml:space="preserve">  </w:t>
-      </w:r>
-      <w:r>
-        <w:rPr>
-          <w:rFonts w:eastAsia="標楷體" w:hint="eastAsia"/>
-          <w:sz w:val="32"/>
-        </w:rPr>
-        <w:t xml:space="preserve">     </w:t>
-      </w:r>
-      <w:r>
-        <w:rPr>
-          <w:rFonts w:eastAsia="標楷體" w:hint="eastAsia"/>
-          <w:sz w:val="32"/>
-          <w:u w:val="single"/>
-        </w:rPr>
-        <w:t xml:space="preserve">　　　　　　　　</w:t>
-      </w:r>
-      <w:r>
-        <w:rPr>
-          <w:rFonts w:eastAsia="標楷體" w:hint="eastAsia"/>
-          <w:sz w:val="32"/>
-          <w:u w:val="single"/>
-        </w:rPr>
-        <w:t xml:space="preserve">  </w:t>
-      </w:r>
+        </w:rPr>
+      </w:pPr>
     </w:p>
     <w:p>
       <w:pPr>
@@ -437,6 +386,45 @@
           <w:u w:val="single"/>
         </w:rPr>
       </w:pPr>
+      <w:r>
+        <w:rPr>
+          <w:rFonts w:eastAsia="標楷體" w:hint="eastAsia"/>
+          <w:sz w:val="32"/>
+          <w:u w:val="single"/>
+        </w:rPr>
+        <w:t xml:space="preserve">　　　　　　　　</w:t>
+      </w:r>
+      <w:r>
+        <w:rPr>
+          <w:rFonts w:eastAsia="標楷體" w:hint="eastAsia"/>
+          <w:sz w:val="32"/>
+          <w:u w:val="single"/>
+        </w:rPr>
+        <w:t xml:space="preserve">  </w:t>
+      </w:r>
+      <w:r>
+        <w:rPr>
+          <w:rFonts w:eastAsia="標楷體" w:hint="eastAsia"/>
+          <w:sz w:val="32"/>
+        </w:rPr>
+        <w:t xml:space="preserve">     </w:t>
+      </w:r>
+      <w:r>
+        <w:rPr>
+          <w:rFonts w:eastAsia="標楷體" w:hint="eastAsia"/>
+          <w:sz w:val="32"/>
+          <w:u w:val="single"/>
+        </w:rPr>
+        <w:t xml:space="preserve">　　　　　　　　</w:t>
+      </w:r>
+      <w:r>
+        <w:rPr>
+          <w:rFonts w:eastAsia="標楷體" w:hint="eastAsia"/>
+          <w:sz w:val="32"/>
+          <w:u w:val="single"/>
+        </w:rPr>
+        <w:t xml:space="preserve">  </w:t>
+      </w:r>
     </w:p>
     <w:p>
       <w:pPr>
@@ -450,45 +438,6 @@
           <w:u w:val="single"/>
         </w:rPr>
       </w:pPr>
-      <w:r>
-        <w:rPr>
-          <w:rFonts w:eastAsia="標楷體" w:hint="eastAsia"/>
-          <w:sz w:val="32"/>
-          <w:u w:val="single"/>
-        </w:rPr>
-        <w:t xml:space="preserve">　　　　　　　　</w:t>
-      </w:r>
-      <w:r>
-        <w:rPr>
-          <w:rFonts w:eastAsia="標楷體" w:hint="eastAsia"/>
-          <w:sz w:val="32"/>
-          <w:u w:val="single"/>
-        </w:rPr>
-        <w:t xml:space="preserve">  </w:t>
-      </w:r>
-      <w:r>
-        <w:rPr>
-          <w:rFonts w:eastAsia="標楷體" w:hint="eastAsia"/>
-          <w:sz w:val="32"/>
-        </w:rPr>
-        <w:t xml:space="preserve">     </w:t>
-      </w:r>
-      <w:r>
-        <w:rPr>
-          <w:rFonts w:eastAsia="標楷體" w:hint="eastAsia"/>
-          <w:sz w:val="32"/>
-          <w:u w:val="single"/>
-        </w:rPr>
-        <w:t xml:space="preserve">　　　　　　　　</w:t>
-      </w:r>
-      <w:r>
-        <w:rPr>
-          <w:rFonts w:eastAsia="標楷體" w:hint="eastAsia"/>
-          <w:sz w:val="32"/>
-          <w:u w:val="single"/>
-        </w:rPr>
-        <w:t xml:space="preserve">  </w:t>
-      </w:r>
     </w:p>
     <w:p>
       <w:pPr>
@@ -499,9 +448,36 @@
         <w:rPr>
           <w:rFonts w:eastAsia="標楷體"/>
           <w:sz w:val="32"/>
-          <w:u w:val="single"/>
-        </w:rPr>
-      </w:pPr>
+        </w:rPr>
+      </w:pPr>
+      <w:r>
+        <w:rPr>
+          <w:rFonts w:eastAsia="標楷體" w:hint="eastAsia"/>
+          <w:sz w:val="32"/>
+        </w:rPr>
+        <w:t xml:space="preserve">　　　　　　　　</w:t>
+      </w:r>
+      <w:r>
+        <w:rPr>
+          <w:rFonts w:eastAsia="標楷體" w:hint="eastAsia"/>
+          <w:sz w:val="32"/>
+        </w:rPr>
+        <w:t xml:space="preserve">       </w:t>
+      </w:r>
+      <w:r>
+        <w:rPr>
+          <w:rFonts w:eastAsia="標楷體" w:hint="eastAsia"/>
+          <w:sz w:val="32"/>
+        </w:rPr>
+        <w:t xml:space="preserve">　　　　　　　　</w:t>
+      </w:r>
+      <w:r>
+        <w:rPr>
+          <w:rFonts w:eastAsia="標楷體" w:hint="eastAsia"/>
+          <w:sz w:val="32"/>
+        </w:rPr>
+        <w:t xml:space="preserve">  </w:t>
+      </w:r>
     </w:p>
     <w:p>
       <w:pPr>
@@ -512,14 +488,24 @@
         <w:rPr>
           <w:rFonts w:eastAsia="標楷體"/>
           <w:sz w:val="32"/>
-          <w:u w:val="single"/>
+        </w:rPr>
+      </w:pPr>
+    </w:p>
+    <w:p>
+      <w:pPr>
+        <w:snapToGrid w:val="0"/>
+        <w:spacing w:line="500" w:lineRule="atLeast"/>
+        <w:ind w:leftChars="700" w:left="3560" w:hangingChars="500" w:hanging="1600"/>
+        <w:jc w:val="both"/>
+        <w:rPr>
+          <w:rFonts w:eastAsia="標楷體"/>
+          <w:sz w:val="32"/>
         </w:rPr>
       </w:pPr>
       <w:r>
         <w:rPr>
           <w:rFonts w:eastAsia="標楷體" w:hint="eastAsia"/>
           <w:sz w:val="32"/>
-          <w:u w:val="single"/>
         </w:rPr>
         <w:t xml:space="preserve">　　　　　　　　</w:t>
       </w:r>
@@ -527,30 +513,20 @@
         <w:rPr>
           <w:rFonts w:eastAsia="標楷體" w:hint="eastAsia"/>
           <w:sz w:val="32"/>
-          <w:u w:val="single"/>
-        </w:rPr>
-        <w:t xml:space="preserve">  </w:t>
+        </w:rPr>
+        <w:t xml:space="preserve">       </w:t>
       </w:r>
       <w:r>
         <w:rPr>
           <w:rFonts w:eastAsia="標楷體" w:hint="eastAsia"/>
           <w:sz w:val="32"/>
         </w:rPr>
-        <w:t xml:space="preserve">     </w:t>
+        <w:t xml:space="preserve">　　　　　　　　</w:t>
       </w:r>
       <w:r>
         <w:rPr>
           <w:rFonts w:eastAsia="標楷體" w:hint="eastAsia"/>
           <w:sz w:val="32"/>
-          <w:u w:val="single"/>
-        </w:rPr>
-        <w:t xml:space="preserve">　　　　　　　　</w:t>
-      </w:r>
-      <w:r>
-        <w:rPr>
-          <w:rFonts w:eastAsia="標楷體" w:hint="eastAsia"/>
-          <w:sz w:val="32"/>
-          <w:u w:val="single"/>
         </w:rPr>
         <w:t xml:space="preserve">  </w:t>
       </w:r>

</xml_diff>